<commit_message>
Cambios en especificación archivo para ejecución de la prueba (\storage\Comentarios solución prueba.docx
</commit_message>
<xml_diff>
--- a/storage/Comentarios solución prueba.docx
+++ b/storage/Comentarios solución prueba.docx
@@ -19,17 +19,8 @@
         </w:numPr>
       </w:pPr>
       <w:r>
-        <w:t xml:space="preserve">Por medio de la ruta, al ingresar a la </w:t>
-      </w:r>
-      <w:proofErr w:type="spellStart"/>
-      <w:r>
-        <w:t>url</w:t>
-      </w:r>
-      <w:proofErr w:type="spellEnd"/>
-      <w:r>
-        <w:t xml:space="preserve">, el sistema redireccionará a la vista </w:t>
-      </w:r>
-      <w:proofErr w:type="spellStart"/>
+        <w:t xml:space="preserve">Por medio de la ruta, al ingresar a la url, el sistema redireccionará a la vista </w:t>
+      </w:r>
       <w:r>
         <w:rPr>
           <w:b/>
@@ -37,7 +28,6 @@
         </w:rPr>
         <w:t>Index.blade.php</w:t>
       </w:r>
-      <w:proofErr w:type="spellEnd"/>
       <w:r>
         <w:t xml:space="preserve"> (definido en el archivo web)</w:t>
       </w:r>
@@ -53,7 +43,6 @@
       <w:r>
         <w:t xml:space="preserve">El archivo </w:t>
       </w:r>
-      <w:proofErr w:type="spellStart"/>
       <w:r>
         <w:rPr>
           <w:b/>
@@ -61,11 +50,9 @@
         </w:rPr>
         <w:t>index</w:t>
       </w:r>
-      <w:proofErr w:type="spellEnd"/>
       <w:r>
         <w:t xml:space="preserve"> es donde el usuario encontrará el formulario para seleccionar y cargar archivo deseado. Si no está cargado no permitirá continuar. Una vez seleccionado se ejecutará la ruta </w:t>
       </w:r>
-      <w:proofErr w:type="spellStart"/>
       <w:r>
         <w:rPr>
           <w:b/>
@@ -73,34 +60,16 @@
         </w:rPr>
         <w:t>upload</w:t>
       </w:r>
-      <w:proofErr w:type="spellEnd"/>
-      <w:r>
-        <w:t xml:space="preserve"> la cual </w:t>
-      </w:r>
-      <w:proofErr w:type="spellStart"/>
-      <w:r>
-        <w:t>esta</w:t>
-      </w:r>
-      <w:proofErr w:type="spellEnd"/>
-      <w:r>
-        <w:t xml:space="preserve"> definida en el controlador: </w:t>
-      </w:r>
-      <w:proofErr w:type="spellStart"/>
+      <w:r>
+        <w:t xml:space="preserve"> la cual esta definida en el controlador: </w:t>
+      </w:r>
       <w:r>
         <w:rPr>
           <w:b/>
           <w:bCs/>
         </w:rPr>
-        <w:t>DrawingController.</w:t>
-      </w:r>
-      <w:r>
-        <w:rPr>
-          <w:b/>
-          <w:bCs/>
-        </w:rPr>
-        <w:t>php</w:t>
-      </w:r>
-      <w:proofErr w:type="spellEnd"/>
+        <w:t>DrawingController.php</w:t>
+      </w:r>
     </w:p>
     <w:p>
       <w:pPr>
@@ -113,7 +82,6 @@
       <w:r>
         <w:t xml:space="preserve">En el método </w:t>
       </w:r>
-      <w:proofErr w:type="spellStart"/>
       <w:r>
         <w:rPr>
           <w:b/>
@@ -121,25 +89,8 @@
         </w:rPr>
         <w:t>Upload</w:t>
       </w:r>
-      <w:proofErr w:type="spellEnd"/>
-      <w:r>
-        <w:t xml:space="preserve"> dentro del controlador se toma el archivo cargado y empieza a leer cada línea que contenga el archivo, leyendo la primera letra de cada letra y así mismo cada letra (definidas en el case) llamará a otros métodos dentro del archivo: app\</w:t>
-      </w:r>
-      <w:proofErr w:type="spellStart"/>
-      <w:r>
-        <w:t>Services</w:t>
-      </w:r>
-      <w:proofErr w:type="spellEnd"/>
-      <w:r>
-        <w:t>\</w:t>
-      </w:r>
-      <w:proofErr w:type="spellStart"/>
-      <w:r>
-        <w:t>Canvas.php</w:t>
-      </w:r>
-      <w:proofErr w:type="spellEnd"/>
-      <w:r>
-        <w:t>.</w:t>
+      <w:r>
+        <w:t xml:space="preserve"> dentro del controlador se toma el archivo cargado y empieza a leer cada línea que contenga el archivo, leyendo la primera letra de cada letra y así mismo cada letra (definidas en el case) llamará a otros métodos dentro del archivo: app\Services\Canvas.php.</w:t>
       </w:r>
     </w:p>
     <w:p>
@@ -151,56 +102,44 @@
         </w:numPr>
       </w:pPr>
       <w:r>
-        <w:t xml:space="preserve">Cada método dentro del archivo </w:t>
-      </w:r>
-      <w:proofErr w:type="spellStart"/>
-      <w:r>
-        <w:t>Canvas.php</w:t>
-      </w:r>
-      <w:proofErr w:type="spellEnd"/>
-      <w:r>
-        <w:t xml:space="preserve"> toma los parámetros de </w:t>
-      </w:r>
-      <w:proofErr w:type="gramStart"/>
-      <w:r>
-        <w:t>entrada  para</w:t>
-      </w:r>
-      <w:proofErr w:type="gramEnd"/>
-      <w:r>
-        <w:t xml:space="preserve"> generar un archivo final “</w:t>
-      </w:r>
-      <w:proofErr w:type="spellStart"/>
-      <w:r>
-        <w:t>output.txxt</w:t>
-      </w:r>
-      <w:proofErr w:type="spellEnd"/>
-      <w:r>
-        <w:t xml:space="preserve">” el cual se mostrará en pantalla la </w:t>
-      </w:r>
-      <w:proofErr w:type="spellStart"/>
-      <w:r>
-        <w:t>repsuesta</w:t>
-      </w:r>
-      <w:proofErr w:type="spellEnd"/>
-      <w:r>
-        <w:t xml:space="preserve"> y el archivo quedará en la ruta: </w:t>
-      </w:r>
-      <w:r>
-        <w:t>\</w:t>
-      </w:r>
-      <w:proofErr w:type="spellStart"/>
-      <w:r>
-        <w:t>storage</w:t>
-      </w:r>
-      <w:proofErr w:type="spellEnd"/>
-      <w:r>
-        <w:t>\app\</w:t>
-      </w:r>
-      <w:proofErr w:type="spellStart"/>
-      <w:r>
-        <w:t>private</w:t>
-      </w:r>
-      <w:proofErr w:type="spellEnd"/>
+        <w:t xml:space="preserve">Cada método dentro del archivo Canvas.php toma los parámetros de entrada  para generar un archivo final “output.txxt” el cual se mostrará en pantalla la repsuesta y el archivo quedará en la ruta: </w:t>
+      </w:r>
+      <w:r>
+        <w:t>\storage\app\private</w:t>
+      </w:r>
+    </w:p>
+    <w:p>
+      <w:pPr>
+        <w:pStyle w:val="Sinespaciado"/>
+        <w:numPr>
+          <w:ilvl w:val="0"/>
+          <w:numId w:val="1"/>
+        </w:numPr>
+      </w:pPr>
+      <w:r>
+        <w:t>En la carpeta \</w:t>
+      </w:r>
+      <w:r>
+        <w:t xml:space="preserve"> </w:t>
+      </w:r>
+      <w:r>
+        <w:t xml:space="preserve">public se encuentran 2 archivos de prueba ( </w:t>
+      </w:r>
+      <w:r>
+        <w:t>input ejemplo 1.txt</w:t>
+      </w:r>
+      <w:r>
+        <w:t xml:space="preserve">, </w:t>
+      </w:r>
+      <w:r>
+        <w:t>input ejemplo 2.txt</w:t>
+      </w:r>
+      <w:r>
+        <w:t>) para ser ejecutados desde el formulario</w:t>
+      </w:r>
+      <w:r>
+        <w:t>.</w:t>
+      </w:r>
     </w:p>
     <w:p>
       <w:pPr>
@@ -234,6 +173,9 @@
         <w:pStyle w:val="Sinespaciado"/>
       </w:pPr>
       <w:r>
+        <w:rPr>
+          <w:noProof/>
+        </w:rPr>
         <w:drawing>
           <wp:inline distT="0" distB="0" distL="0" distR="0" wp14:anchorId="5C299267" wp14:editId="41E266BD">
             <wp:extent cx="4328535" cy="2263336"/>
@@ -285,6 +227,9 @@
         </w:numPr>
       </w:pPr>
       <w:r>
+        <w:rPr>
+          <w:noProof/>
+        </w:rPr>
         <w:drawing>
           <wp:inline distT="0" distB="0" distL="0" distR="0" wp14:anchorId="5BEB2B56" wp14:editId="67EA770E">
             <wp:extent cx="3261643" cy="1143099"/>
@@ -337,6 +282,9 @@
         </w:numPr>
       </w:pPr>
       <w:r>
+        <w:rPr>
+          <w:noProof/>
+        </w:rPr>
         <w:lastRenderedPageBreak/>
         <w:drawing>
           <wp:inline distT="0" distB="0" distL="0" distR="0" wp14:anchorId="02271AAC" wp14:editId="3136D868">

</xml_diff>